<commit_message>
added charts to the report
</commit_message>
<xml_diff>
--- a/report.docx
+++ b/report.docx
@@ -320,13 +320,187 @@
       <w:r>
         <w:t>As datasets, we used 5 datasets with a numeric target column, we split it into 3 equal parts according to the range of values and changed the original target values to these ordinal categories.</w:t>
       </w:r>
+    </w:p>
+    <w:p>
+      <w:pPr>
+        <w:bidi w:val="0"/>
+      </w:pPr>
+      <w:r>
+        <w:drawing>
+          <wp:inline distT="0" distB="0" distL="0" distR="0">
+            <wp:extent cx="5274310" cy="692933"/>
+            <wp:effectExtent l="0" t="0" r="2540" b="0"/>
+            <wp:docPr id="1" name="Picture 1"/>
+            <wp:cNvGraphicFramePr>
+              <a:graphicFrameLocks xmlns:a="http://schemas.openxmlformats.org/drawingml/2006/main" noChangeAspect="1"/>
+            </wp:cNvGraphicFramePr>
+            <a:graphic xmlns:a="http://schemas.openxmlformats.org/drawingml/2006/main">
+              <a:graphicData uri="http://schemas.openxmlformats.org/drawingml/2006/picture">
+                <pic:pic xmlns:pic="http://schemas.openxmlformats.org/drawingml/2006/picture">
+                  <pic:nvPicPr>
+                    <pic:cNvPr id="0" name="Picture 1"/>
+                    <pic:cNvPicPr>
+                      <a:picLocks noChangeAspect="1" noChangeArrowheads="1"/>
+                    </pic:cNvPicPr>
+                  </pic:nvPicPr>
+                  <pic:blipFill>
+                    <a:blip r:embed="rId4">
+                      <a:extLst>
+                        <a:ext uri="{28A0092B-C50C-407E-A947-70E740481C1C}">
+                          <a14:useLocalDpi xmlns:a14="http://schemas.microsoft.com/office/drawing/2010/main" val="0"/>
+                        </a:ext>
+                      </a:extLst>
+                    </a:blip>
+                    <a:srcRect/>
+                    <a:stretch>
+                      <a:fillRect/>
+                    </a:stretch>
+                  </pic:blipFill>
+                  <pic:spPr bwMode="auto">
+                    <a:xfrm>
+                      <a:off x="0" y="0"/>
+                      <a:ext cx="5274310" cy="692933"/>
+                    </a:xfrm>
+                    <a:prstGeom prst="rect">
+                      <a:avLst/>
+                    </a:prstGeom>
+                    <a:noFill/>
+                    <a:ln>
+                      <a:noFill/>
+                    </a:ln>
+                  </pic:spPr>
+                </pic:pic>
+              </a:graphicData>
+            </a:graphic>
+          </wp:inline>
+        </w:drawing>
+      </w:r>
+    </w:p>
+    <w:p>
+      <w:pPr>
+        <w:keepNext/>
+        <w:bidi w:val="0"/>
+      </w:pPr>
+      <w:r>
+        <w:rPr>
+          <w:noProof/>
+        </w:rPr>
+        <w:lastRenderedPageBreak/>
+        <w:drawing>
+          <wp:inline distT="0" distB="0" distL="0" distR="0" wp14:anchorId="53BF19A6" wp14:editId="6547E5EC">
+            <wp:extent cx="4572000" cy="2743200"/>
+            <wp:effectExtent l="0" t="0" r="0" b="0"/>
+            <wp:docPr id="2" name="Chart 2">
+              <a:extLst xmlns:a="http://schemas.openxmlformats.org/drawingml/2006/main">
+                <a:ext uri="{FF2B5EF4-FFF2-40B4-BE49-F238E27FC236}">
+                  <a16:creationId xmlns:a16="http://schemas.microsoft.com/office/drawing/2014/main" id="{BE9F89E0-EA8D-4590-887C-E4C3C3C33930}"/>
+                </a:ext>
+              </a:extLst>
+            </wp:docPr>
+            <wp:cNvGraphicFramePr/>
+            <a:graphic xmlns:a="http://schemas.openxmlformats.org/drawingml/2006/main">
+              <a:graphicData uri="http://schemas.openxmlformats.org/drawingml/2006/chart">
+                <c:chart xmlns:c="http://schemas.openxmlformats.org/drawingml/2006/chart" xmlns:r="http://schemas.openxmlformats.org/officeDocument/2006/relationships" r:id="rId5"/>
+              </a:graphicData>
+            </a:graphic>
+          </wp:inline>
+        </w:drawing>
+      </w:r>
+    </w:p>
+    <w:p>
+      <w:pPr>
+        <w:pStyle w:val="Caption"/>
+        <w:bidi w:val="0"/>
+      </w:pPr>
+      <w:r>
+        <w:t xml:space="preserve">Figure </w:t>
+      </w:r>
+      <w:r>
+        <w:fldChar w:fldCharType="begin"/>
+      </w:r>
+      <w:r>
+        <w:instrText xml:space="preserve"> SEQ Figure \* ARABIC </w:instrText>
+      </w:r>
+      <w:r>
+        <w:fldChar w:fldCharType="separate"/>
+      </w:r>
+      <w:r>
+        <w:rPr>
+          <w:noProof/>
+        </w:rPr>
+        <w:t>1</w:t>
+      </w:r>
+      <w:r>
+        <w:fldChar w:fldCharType="end"/>
+      </w:r>
+      <w:r>
+        <w:t>-Accuracy of the ordinal classification algorithm compared to a regular multiclass classifier in five different datasets</w:t>
+      </w:r>
+    </w:p>
+    <w:p>
+      <w:pPr>
+        <w:keepNext/>
+        <w:bidi w:val="0"/>
+      </w:pPr>
+      <w:r>
+        <w:rPr>
+          <w:noProof/>
+        </w:rPr>
+        <w:drawing>
+          <wp:inline distT="0" distB="0" distL="0" distR="0" wp14:anchorId="279B418F" wp14:editId="0A2ECD90">
+            <wp:extent cx="4572000" cy="2743200"/>
+            <wp:effectExtent l="0" t="0" r="0" b="0"/>
+            <wp:docPr id="3" name="Chart 3">
+              <a:extLst xmlns:a="http://schemas.openxmlformats.org/drawingml/2006/main">
+                <a:ext uri="{FF2B5EF4-FFF2-40B4-BE49-F238E27FC236}">
+                  <a16:creationId xmlns:a16="http://schemas.microsoft.com/office/drawing/2014/main" id="{8A3CB3AD-4350-414B-A233-38513B4D1E04}"/>
+                </a:ext>
+              </a:extLst>
+            </wp:docPr>
+            <wp:cNvGraphicFramePr/>
+            <a:graphic xmlns:a="http://schemas.openxmlformats.org/drawingml/2006/main">
+              <a:graphicData uri="http://schemas.openxmlformats.org/drawingml/2006/chart">
+                <c:chart xmlns:c="http://schemas.openxmlformats.org/drawingml/2006/chart" xmlns:r="http://schemas.openxmlformats.org/officeDocument/2006/relationships" r:id="rId6"/>
+              </a:graphicData>
+            </a:graphic>
+          </wp:inline>
+        </w:drawing>
+      </w:r>
       <w:bookmarkStart w:id="0" w:name="_GoBack"/>
       <w:bookmarkEnd w:id="0"/>
     </w:p>
     <w:p>
       <w:pPr>
+        <w:pStyle w:val="Caption"/>
         <w:bidi w:val="0"/>
       </w:pPr>
+      <w:r>
+        <w:t xml:space="preserve">Figure </w:t>
+      </w:r>
+      <w:r>
+        <w:fldChar w:fldCharType="begin"/>
+      </w:r>
+      <w:r>
+        <w:instrText xml:space="preserve"> SEQ Figure \* ARABIC </w:instrText>
+      </w:r>
+      <w:r>
+        <w:fldChar w:fldCharType="separate"/>
+      </w:r>
+      <w:r>
+        <w:rPr>
+          <w:noProof/>
+        </w:rPr>
+        <w:t>2</w:t>
+      </w:r>
+      <w:r>
+        <w:fldChar w:fldCharType="end"/>
+      </w:r>
+      <w:r>
+        <w:t>-Train time and number of records</w:t>
+      </w:r>
+      <w:r>
+        <w:t xml:space="preserve"> of the ordinal classification algorithm compared to a regular multiclass classifier in five different datasets</w:t>
+      </w:r>
     </w:p>
     <w:p>
       <w:pPr>
@@ -859,7 +1033,2128 @@
       <w:color w:val="808080"/>
     </w:rPr>
   </w:style>
+  <w:style w:type="paragraph" w:styleId="Caption">
+    <w:name w:val="caption"/>
+    <w:basedOn w:val="Normal"/>
+    <w:next w:val="Normal"/>
+    <w:uiPriority w:val="35"/>
+    <w:unhideWhenUsed/>
+    <w:qFormat/>
+    <w:rsid w:val="0086026C"/>
+    <w:pPr>
+      <w:spacing w:after="200" w:line="240" w:lineRule="auto"/>
+    </w:pPr>
+    <w:rPr>
+      <w:i/>
+      <w:iCs/>
+      <w:color w:val="1F497D" w:themeColor="text2"/>
+      <w:sz w:val="18"/>
+      <w:szCs w:val="18"/>
+    </w:rPr>
+  </w:style>
 </w:styles>
+</file>
+
+<file path=word/charts/chart1.xml><?xml version="1.0" encoding="utf-8"?>
+<c:chartSpace xmlns:c="http://schemas.openxmlformats.org/drawingml/2006/chart" xmlns:a="http://schemas.openxmlformats.org/drawingml/2006/main" xmlns:r="http://schemas.openxmlformats.org/officeDocument/2006/relationships" xmlns:c16r2="http://schemas.microsoft.com/office/drawing/2015/06/chart">
+  <c:date1904 val="0"/>
+  <c:lang val="en-US"/>
+  <c:roundedCorners val="0"/>
+  <mc:AlternateContent xmlns:mc="http://schemas.openxmlformats.org/markup-compatibility/2006">
+    <mc:Choice xmlns:c14="http://schemas.microsoft.com/office/drawing/2007/8/2/chart" Requires="c14">
+      <c14:style val="102"/>
+    </mc:Choice>
+    <mc:Fallback>
+      <c:style val="2"/>
+    </mc:Fallback>
+  </mc:AlternateContent>
+  <c:chart>
+    <c:title>
+      <c:tx>
+        <c:rich>
+          <a:bodyPr rot="0" spcFirstLastPara="1" vertOverflow="ellipsis" vert="horz" wrap="square" anchor="ctr" anchorCtr="1"/>
+          <a:lstStyle/>
+          <a:p>
+            <a:pPr>
+              <a:defRPr sz="1400" b="0" i="0" u="none" strike="noStrike" kern="1200" spc="0" baseline="0">
+                <a:solidFill>
+                  <a:schemeClr val="tx1">
+                    <a:lumMod val="65000"/>
+                    <a:lumOff val="35000"/>
+                  </a:schemeClr>
+                </a:solidFill>
+                <a:latin typeface="+mn-lt"/>
+                <a:ea typeface="+mn-ea"/>
+                <a:cs typeface="+mn-cs"/>
+              </a:defRPr>
+            </a:pPr>
+            <a:r>
+              <a:rPr lang="en-US"/>
+              <a:t>Accuracy</a:t>
+            </a:r>
+          </a:p>
+        </c:rich>
+      </c:tx>
+      <c:overlay val="0"/>
+      <c:spPr>
+        <a:noFill/>
+        <a:ln>
+          <a:noFill/>
+        </a:ln>
+        <a:effectLst/>
+      </c:spPr>
+      <c:txPr>
+        <a:bodyPr rot="0" spcFirstLastPara="1" vertOverflow="ellipsis" vert="horz" wrap="square" anchor="ctr" anchorCtr="1"/>
+        <a:lstStyle/>
+        <a:p>
+          <a:pPr>
+            <a:defRPr sz="1400" b="0" i="0" u="none" strike="noStrike" kern="1200" spc="0" baseline="0">
+              <a:solidFill>
+                <a:schemeClr val="tx1">
+                  <a:lumMod val="65000"/>
+                  <a:lumOff val="35000"/>
+                </a:schemeClr>
+              </a:solidFill>
+              <a:latin typeface="+mn-lt"/>
+              <a:ea typeface="+mn-ea"/>
+              <a:cs typeface="+mn-cs"/>
+            </a:defRPr>
+          </a:pPr>
+          <a:endParaRPr lang="en-US"/>
+        </a:p>
+      </c:txPr>
+    </c:title>
+    <c:autoTitleDeleted val="0"/>
+    <c:plotArea>
+      <c:layout/>
+      <c:barChart>
+        <c:barDir val="col"/>
+        <c:grouping val="clustered"/>
+        <c:varyColors val="0"/>
+        <c:ser>
+          <c:idx val="0"/>
+          <c:order val="0"/>
+          <c:tx>
+            <c:strRef>
+              <c:f>Sheet1!$J$1</c:f>
+              <c:strCache>
+                <c:ptCount val="1"/>
+                <c:pt idx="0">
+                  <c:v>SVC - a</c:v>
+                </c:pt>
+              </c:strCache>
+            </c:strRef>
+          </c:tx>
+          <c:spPr>
+            <a:solidFill>
+              <a:schemeClr val="accent1"/>
+            </a:solidFill>
+            <a:ln>
+              <a:noFill/>
+            </a:ln>
+            <a:effectLst/>
+          </c:spPr>
+          <c:invertIfNegative val="0"/>
+          <c:cat>
+            <c:strRef>
+              <c:f>Sheet1!$I$2:$I$6</c:f>
+              <c:strCache>
+                <c:ptCount val="5"/>
+                <c:pt idx="0">
+                  <c:v>Wine Quality</c:v>
+                </c:pt>
+                <c:pt idx="1">
+                  <c:v>Combined Cycle Power Plant</c:v>
+                </c:pt>
+                <c:pt idx="2">
+                  <c:v>BlogFeedback</c:v>
+                </c:pt>
+                <c:pt idx="3">
+                  <c:v>Facebook Comment Volume</c:v>
+                </c:pt>
+                <c:pt idx="4">
+                  <c:v>Online News Popularity</c:v>
+                </c:pt>
+              </c:strCache>
+            </c:strRef>
+          </c:cat>
+          <c:val>
+            <c:numRef>
+              <c:f>Sheet1!$J$2:$J$6</c:f>
+              <c:numCache>
+                <c:formatCode>General</c:formatCode>
+                <c:ptCount val="5"/>
+                <c:pt idx="0">
+                  <c:v>0.62783077275900001</c:v>
+                </c:pt>
+                <c:pt idx="1">
+                  <c:v>0.88336132746200002</c:v>
+                </c:pt>
+                <c:pt idx="2">
+                  <c:v>0.99862594327099996</c:v>
+                </c:pt>
+                <c:pt idx="3">
+                  <c:v>0.99865688076500003</c:v>
+                </c:pt>
+                <c:pt idx="4">
+                  <c:v>0.99974775820100004</c:v>
+                </c:pt>
+              </c:numCache>
+            </c:numRef>
+          </c:val>
+          <c:extLst>
+            <c:ext xmlns:c16="http://schemas.microsoft.com/office/drawing/2014/chart" uri="{C3380CC4-5D6E-409C-BE32-E72D297353CC}">
+              <c16:uniqueId val="{00000000-1976-422D-8881-E73CFFB286C6}"/>
+            </c:ext>
+          </c:extLst>
+        </c:ser>
+        <c:ser>
+          <c:idx val="1"/>
+          <c:order val="1"/>
+          <c:tx>
+            <c:strRef>
+              <c:f>Sheet1!$L$1</c:f>
+              <c:strCache>
+                <c:ptCount val="1"/>
+                <c:pt idx="0">
+                  <c:v>Ordinal - a</c:v>
+                </c:pt>
+              </c:strCache>
+            </c:strRef>
+          </c:tx>
+          <c:spPr>
+            <a:solidFill>
+              <a:schemeClr val="accent2"/>
+            </a:solidFill>
+            <a:ln>
+              <a:noFill/>
+            </a:ln>
+            <a:effectLst/>
+          </c:spPr>
+          <c:invertIfNegative val="0"/>
+          <c:cat>
+            <c:strRef>
+              <c:f>Sheet1!$I$2:$I$6</c:f>
+              <c:strCache>
+                <c:ptCount val="5"/>
+                <c:pt idx="0">
+                  <c:v>Wine Quality</c:v>
+                </c:pt>
+                <c:pt idx="1">
+                  <c:v>Combined Cycle Power Plant</c:v>
+                </c:pt>
+                <c:pt idx="2">
+                  <c:v>BlogFeedback</c:v>
+                </c:pt>
+                <c:pt idx="3">
+                  <c:v>Facebook Comment Volume</c:v>
+                </c:pt>
+                <c:pt idx="4">
+                  <c:v>Online News Popularity</c:v>
+                </c:pt>
+              </c:strCache>
+            </c:strRef>
+          </c:cat>
+          <c:val>
+            <c:numRef>
+              <c:f>Sheet1!$L$2:$L$6</c:f>
+              <c:numCache>
+                <c:formatCode>General</c:formatCode>
+                <c:ptCount val="5"/>
+                <c:pt idx="0">
+                  <c:v>0.62436138500299998</c:v>
+                </c:pt>
+                <c:pt idx="1">
+                  <c:v>0.88242077934600005</c:v>
+                </c:pt>
+                <c:pt idx="2">
+                  <c:v>0.99862594327099996</c:v>
+                </c:pt>
+                <c:pt idx="3">
+                  <c:v>0.99865688076500003</c:v>
+                </c:pt>
+                <c:pt idx="4">
+                  <c:v>0.99974775820100004</c:v>
+                </c:pt>
+              </c:numCache>
+            </c:numRef>
+          </c:val>
+          <c:extLst>
+            <c:ext xmlns:c16="http://schemas.microsoft.com/office/drawing/2014/chart" uri="{C3380CC4-5D6E-409C-BE32-E72D297353CC}">
+              <c16:uniqueId val="{00000001-1976-422D-8881-E73CFFB286C6}"/>
+            </c:ext>
+          </c:extLst>
+        </c:ser>
+        <c:dLbls>
+          <c:showLegendKey val="0"/>
+          <c:showVal val="0"/>
+          <c:showCatName val="0"/>
+          <c:showSerName val="0"/>
+          <c:showPercent val="0"/>
+          <c:showBubbleSize val="0"/>
+        </c:dLbls>
+        <c:gapWidth val="219"/>
+        <c:overlap val="-27"/>
+        <c:axId val="428230976"/>
+        <c:axId val="429802512"/>
+      </c:barChart>
+      <c:catAx>
+        <c:axId val="428230976"/>
+        <c:scaling>
+          <c:orientation val="minMax"/>
+        </c:scaling>
+        <c:delete val="0"/>
+        <c:axPos val="b"/>
+        <c:numFmt formatCode="General" sourceLinked="1"/>
+        <c:majorTickMark val="none"/>
+        <c:minorTickMark val="none"/>
+        <c:tickLblPos val="nextTo"/>
+        <c:spPr>
+          <a:noFill/>
+          <a:ln w="9525" cap="flat" cmpd="sng" algn="ctr">
+            <a:solidFill>
+              <a:schemeClr val="tx1">
+                <a:lumMod val="15000"/>
+                <a:lumOff val="85000"/>
+              </a:schemeClr>
+            </a:solidFill>
+            <a:round/>
+          </a:ln>
+          <a:effectLst/>
+        </c:spPr>
+        <c:txPr>
+          <a:bodyPr rot="-60000000" spcFirstLastPara="1" vertOverflow="ellipsis" vert="horz" wrap="square" anchor="ctr" anchorCtr="1"/>
+          <a:lstStyle/>
+          <a:p>
+            <a:pPr>
+              <a:defRPr sz="900" b="0" i="0" u="none" strike="noStrike" kern="1200" baseline="0">
+                <a:solidFill>
+                  <a:schemeClr val="tx1">
+                    <a:lumMod val="65000"/>
+                    <a:lumOff val="35000"/>
+                  </a:schemeClr>
+                </a:solidFill>
+                <a:latin typeface="+mn-lt"/>
+                <a:ea typeface="+mn-ea"/>
+                <a:cs typeface="+mn-cs"/>
+              </a:defRPr>
+            </a:pPr>
+            <a:endParaRPr lang="en-US"/>
+          </a:p>
+        </c:txPr>
+        <c:crossAx val="429802512"/>
+        <c:crosses val="autoZero"/>
+        <c:auto val="1"/>
+        <c:lblAlgn val="ctr"/>
+        <c:lblOffset val="100"/>
+        <c:noMultiLvlLbl val="0"/>
+      </c:catAx>
+      <c:valAx>
+        <c:axId val="429802512"/>
+        <c:scaling>
+          <c:orientation val="minMax"/>
+        </c:scaling>
+        <c:delete val="0"/>
+        <c:axPos val="l"/>
+        <c:majorGridlines>
+          <c:spPr>
+            <a:ln w="9525" cap="flat" cmpd="sng" algn="ctr">
+              <a:solidFill>
+                <a:schemeClr val="tx1">
+                  <a:lumMod val="15000"/>
+                  <a:lumOff val="85000"/>
+                </a:schemeClr>
+              </a:solidFill>
+              <a:round/>
+            </a:ln>
+            <a:effectLst/>
+          </c:spPr>
+        </c:majorGridlines>
+        <c:numFmt formatCode="General" sourceLinked="1"/>
+        <c:majorTickMark val="none"/>
+        <c:minorTickMark val="none"/>
+        <c:tickLblPos val="nextTo"/>
+        <c:spPr>
+          <a:noFill/>
+          <a:ln>
+            <a:noFill/>
+          </a:ln>
+          <a:effectLst/>
+        </c:spPr>
+        <c:txPr>
+          <a:bodyPr rot="-60000000" spcFirstLastPara="1" vertOverflow="ellipsis" vert="horz" wrap="square" anchor="ctr" anchorCtr="1"/>
+          <a:lstStyle/>
+          <a:p>
+            <a:pPr>
+              <a:defRPr sz="900" b="0" i="0" u="none" strike="noStrike" kern="1200" baseline="0">
+                <a:solidFill>
+                  <a:schemeClr val="tx1">
+                    <a:lumMod val="65000"/>
+                    <a:lumOff val="35000"/>
+                  </a:schemeClr>
+                </a:solidFill>
+                <a:latin typeface="+mn-lt"/>
+                <a:ea typeface="+mn-ea"/>
+                <a:cs typeface="+mn-cs"/>
+              </a:defRPr>
+            </a:pPr>
+            <a:endParaRPr lang="en-US"/>
+          </a:p>
+        </c:txPr>
+        <c:crossAx val="428230976"/>
+        <c:crosses val="autoZero"/>
+        <c:crossBetween val="between"/>
+      </c:valAx>
+      <c:spPr>
+        <a:noFill/>
+        <a:ln>
+          <a:noFill/>
+        </a:ln>
+        <a:effectLst/>
+      </c:spPr>
+    </c:plotArea>
+    <c:legend>
+      <c:legendPos val="b"/>
+      <c:overlay val="0"/>
+      <c:spPr>
+        <a:noFill/>
+        <a:ln>
+          <a:noFill/>
+        </a:ln>
+        <a:effectLst/>
+      </c:spPr>
+      <c:txPr>
+        <a:bodyPr rot="0" spcFirstLastPara="1" vertOverflow="ellipsis" vert="horz" wrap="square" anchor="ctr" anchorCtr="1"/>
+        <a:lstStyle/>
+        <a:p>
+          <a:pPr>
+            <a:defRPr sz="900" b="0" i="0" u="none" strike="noStrike" kern="1200" baseline="0">
+              <a:solidFill>
+                <a:schemeClr val="tx1">
+                  <a:lumMod val="65000"/>
+                  <a:lumOff val="35000"/>
+                </a:schemeClr>
+              </a:solidFill>
+              <a:latin typeface="+mn-lt"/>
+              <a:ea typeface="+mn-ea"/>
+              <a:cs typeface="+mn-cs"/>
+            </a:defRPr>
+          </a:pPr>
+          <a:endParaRPr lang="en-US"/>
+        </a:p>
+      </c:txPr>
+    </c:legend>
+    <c:plotVisOnly val="1"/>
+    <c:dispBlanksAs val="gap"/>
+    <c:showDLblsOverMax val="0"/>
+  </c:chart>
+  <c:spPr>
+    <a:solidFill>
+      <a:schemeClr val="bg1"/>
+    </a:solidFill>
+    <a:ln w="9525" cap="flat" cmpd="sng" algn="ctr">
+      <a:solidFill>
+        <a:schemeClr val="tx1">
+          <a:lumMod val="15000"/>
+          <a:lumOff val="85000"/>
+        </a:schemeClr>
+      </a:solidFill>
+      <a:round/>
+    </a:ln>
+    <a:effectLst/>
+  </c:spPr>
+  <c:txPr>
+    <a:bodyPr/>
+    <a:lstStyle/>
+    <a:p>
+      <a:pPr>
+        <a:defRPr/>
+      </a:pPr>
+      <a:endParaRPr lang="en-US"/>
+    </a:p>
+  </c:txPr>
+  <c:externalData r:id="rId3">
+    <c:autoUpdate val="0"/>
+  </c:externalData>
+</c:chartSpace>
+</file>
+
+<file path=word/charts/chart2.xml><?xml version="1.0" encoding="utf-8"?>
+<c:chartSpace xmlns:c="http://schemas.openxmlformats.org/drawingml/2006/chart" xmlns:a="http://schemas.openxmlformats.org/drawingml/2006/main" xmlns:r="http://schemas.openxmlformats.org/officeDocument/2006/relationships" xmlns:c16r2="http://schemas.microsoft.com/office/drawing/2015/06/chart">
+  <c:date1904 val="0"/>
+  <c:lang val="en-US"/>
+  <c:roundedCorners val="0"/>
+  <mc:AlternateContent xmlns:mc="http://schemas.openxmlformats.org/markup-compatibility/2006">
+    <mc:Choice xmlns:c14="http://schemas.microsoft.com/office/drawing/2007/8/2/chart" Requires="c14">
+      <c14:style val="102"/>
+    </mc:Choice>
+    <mc:Fallback>
+      <c:style val="2"/>
+    </mc:Fallback>
+  </mc:AlternateContent>
+  <c:chart>
+    <c:title>
+      <c:tx>
+        <c:rich>
+          <a:bodyPr rot="0" spcFirstLastPara="1" vertOverflow="ellipsis" vert="horz" wrap="square" anchor="ctr" anchorCtr="1"/>
+          <a:lstStyle/>
+          <a:p>
+            <a:pPr>
+              <a:defRPr sz="1400" b="0" i="0" u="none" strike="noStrike" kern="1200" spc="0" baseline="0">
+                <a:solidFill>
+                  <a:schemeClr val="tx1">
+                    <a:lumMod val="65000"/>
+                    <a:lumOff val="35000"/>
+                  </a:schemeClr>
+                </a:solidFill>
+                <a:latin typeface="+mn-lt"/>
+                <a:ea typeface="+mn-ea"/>
+                <a:cs typeface="+mn-cs"/>
+              </a:defRPr>
+            </a:pPr>
+            <a:r>
+              <a:rPr lang="en-US"/>
+              <a:t>Train Time</a:t>
+            </a:r>
+          </a:p>
+        </c:rich>
+      </c:tx>
+      <c:overlay val="0"/>
+      <c:spPr>
+        <a:noFill/>
+        <a:ln>
+          <a:noFill/>
+        </a:ln>
+        <a:effectLst/>
+      </c:spPr>
+      <c:txPr>
+        <a:bodyPr rot="0" spcFirstLastPara="1" vertOverflow="ellipsis" vert="horz" wrap="square" anchor="ctr" anchorCtr="1"/>
+        <a:lstStyle/>
+        <a:p>
+          <a:pPr>
+            <a:defRPr sz="1400" b="0" i="0" u="none" strike="noStrike" kern="1200" spc="0" baseline="0">
+              <a:solidFill>
+                <a:schemeClr val="tx1">
+                  <a:lumMod val="65000"/>
+                  <a:lumOff val="35000"/>
+                </a:schemeClr>
+              </a:solidFill>
+              <a:latin typeface="+mn-lt"/>
+              <a:ea typeface="+mn-ea"/>
+              <a:cs typeface="+mn-cs"/>
+            </a:defRPr>
+          </a:pPr>
+          <a:endParaRPr lang="en-US"/>
+        </a:p>
+      </c:txPr>
+    </c:title>
+    <c:autoTitleDeleted val="0"/>
+    <c:plotArea>
+      <c:layout/>
+      <c:barChart>
+        <c:barDir val="col"/>
+        <c:grouping val="clustered"/>
+        <c:varyColors val="0"/>
+        <c:ser>
+          <c:idx val="0"/>
+          <c:order val="0"/>
+          <c:tx>
+            <c:strRef>
+              <c:f>Sheet1!$K$1</c:f>
+              <c:strCache>
+                <c:ptCount val="1"/>
+                <c:pt idx="0">
+                  <c:v>SVC - tt</c:v>
+                </c:pt>
+              </c:strCache>
+            </c:strRef>
+          </c:tx>
+          <c:spPr>
+            <a:solidFill>
+              <a:schemeClr val="accent1"/>
+            </a:solidFill>
+            <a:ln>
+              <a:noFill/>
+            </a:ln>
+            <a:effectLst/>
+          </c:spPr>
+          <c:invertIfNegative val="0"/>
+          <c:cat>
+            <c:strRef>
+              <c:f>Sheet1!$I$2:$I$6</c:f>
+              <c:strCache>
+                <c:ptCount val="5"/>
+                <c:pt idx="0">
+                  <c:v>Wine Quality</c:v>
+                </c:pt>
+                <c:pt idx="1">
+                  <c:v>Combined Cycle Power Plant</c:v>
+                </c:pt>
+                <c:pt idx="2">
+                  <c:v>BlogFeedback</c:v>
+                </c:pt>
+                <c:pt idx="3">
+                  <c:v>Facebook Comment Volume</c:v>
+                </c:pt>
+                <c:pt idx="4">
+                  <c:v>Online News Popularity</c:v>
+                </c:pt>
+              </c:strCache>
+            </c:strRef>
+          </c:cat>
+          <c:val>
+            <c:numRef>
+              <c:f>Sheet1!$K$2:$K$6</c:f>
+              <c:numCache>
+                <c:formatCode>General</c:formatCode>
+                <c:ptCount val="5"/>
+                <c:pt idx="0">
+                  <c:v>12.2288</c:v>
+                </c:pt>
+                <c:pt idx="1">
+                  <c:v>58.695</c:v>
+                </c:pt>
+                <c:pt idx="2">
+                  <c:v>4116.0676000000003</c:v>
+                </c:pt>
+                <c:pt idx="3">
+                  <c:v>1635.848</c:v>
+                </c:pt>
+                <c:pt idx="4">
+                  <c:v>254.5232</c:v>
+                </c:pt>
+              </c:numCache>
+            </c:numRef>
+          </c:val>
+          <c:extLst>
+            <c:ext xmlns:c16="http://schemas.microsoft.com/office/drawing/2014/chart" uri="{C3380CC4-5D6E-409C-BE32-E72D297353CC}">
+              <c16:uniqueId val="{00000000-3A63-4ECE-BA52-FBF453803E4A}"/>
+            </c:ext>
+          </c:extLst>
+        </c:ser>
+        <c:ser>
+          <c:idx val="1"/>
+          <c:order val="1"/>
+          <c:tx>
+            <c:strRef>
+              <c:f>Sheet1!$M$1</c:f>
+              <c:strCache>
+                <c:ptCount val="1"/>
+                <c:pt idx="0">
+                  <c:v>Ordinal - tt</c:v>
+                </c:pt>
+              </c:strCache>
+            </c:strRef>
+          </c:tx>
+          <c:spPr>
+            <a:solidFill>
+              <a:schemeClr val="accent2"/>
+            </a:solidFill>
+            <a:ln>
+              <a:noFill/>
+            </a:ln>
+            <a:effectLst/>
+          </c:spPr>
+          <c:invertIfNegative val="0"/>
+          <c:cat>
+            <c:strRef>
+              <c:f>Sheet1!$I$2:$I$6</c:f>
+              <c:strCache>
+                <c:ptCount val="5"/>
+                <c:pt idx="0">
+                  <c:v>Wine Quality</c:v>
+                </c:pt>
+                <c:pt idx="1">
+                  <c:v>Combined Cycle Power Plant</c:v>
+                </c:pt>
+                <c:pt idx="2">
+                  <c:v>BlogFeedback</c:v>
+                </c:pt>
+                <c:pt idx="3">
+                  <c:v>Facebook Comment Volume</c:v>
+                </c:pt>
+                <c:pt idx="4">
+                  <c:v>Online News Popularity</c:v>
+                </c:pt>
+              </c:strCache>
+            </c:strRef>
+          </c:cat>
+          <c:val>
+            <c:numRef>
+              <c:f>Sheet1!$M$2:$M$6</c:f>
+              <c:numCache>
+                <c:formatCode>General</c:formatCode>
+                <c:ptCount val="5"/>
+                <c:pt idx="0">
+                  <c:v>14.020200000000001</c:v>
+                </c:pt>
+                <c:pt idx="1">
+                  <c:v>91.699399999999997</c:v>
+                </c:pt>
+                <c:pt idx="2">
+                  <c:v>4206.4722000000002</c:v>
+                </c:pt>
+                <c:pt idx="3">
+                  <c:v>1637.0255999999999</c:v>
+                </c:pt>
+                <c:pt idx="4">
+                  <c:v>430.7448</c:v>
+                </c:pt>
+              </c:numCache>
+            </c:numRef>
+          </c:val>
+          <c:extLst>
+            <c:ext xmlns:c16="http://schemas.microsoft.com/office/drawing/2014/chart" uri="{C3380CC4-5D6E-409C-BE32-E72D297353CC}">
+              <c16:uniqueId val="{00000001-3A63-4ECE-BA52-FBF453803E4A}"/>
+            </c:ext>
+          </c:extLst>
+        </c:ser>
+        <c:dLbls>
+          <c:showLegendKey val="0"/>
+          <c:showVal val="0"/>
+          <c:showCatName val="0"/>
+          <c:showSerName val="0"/>
+          <c:showPercent val="0"/>
+          <c:showBubbleSize val="0"/>
+        </c:dLbls>
+        <c:gapWidth val="150"/>
+        <c:axId val="434362216"/>
+        <c:axId val="434362544"/>
+      </c:barChart>
+      <c:lineChart>
+        <c:grouping val="standard"/>
+        <c:varyColors val="0"/>
+        <c:ser>
+          <c:idx val="2"/>
+          <c:order val="2"/>
+          <c:tx>
+            <c:strRef>
+              <c:f>Sheet1!$N$1</c:f>
+              <c:strCache>
+                <c:ptCount val="1"/>
+                <c:pt idx="0">
+                  <c:v># records</c:v>
+                </c:pt>
+              </c:strCache>
+            </c:strRef>
+          </c:tx>
+          <c:spPr>
+            <a:ln w="28575" cap="rnd">
+              <a:solidFill>
+                <a:schemeClr val="accent3"/>
+              </a:solidFill>
+              <a:round/>
+            </a:ln>
+            <a:effectLst/>
+          </c:spPr>
+          <c:marker>
+            <c:symbol val="none"/>
+          </c:marker>
+          <c:cat>
+            <c:strRef>
+              <c:f>Sheet1!$I$2:$I$6</c:f>
+              <c:strCache>
+                <c:ptCount val="5"/>
+                <c:pt idx="0">
+                  <c:v>Wine Quality</c:v>
+                </c:pt>
+                <c:pt idx="1">
+                  <c:v>Combined Cycle Power Plant</c:v>
+                </c:pt>
+                <c:pt idx="2">
+                  <c:v>BlogFeedback</c:v>
+                </c:pt>
+                <c:pt idx="3">
+                  <c:v>Facebook Comment Volume</c:v>
+                </c:pt>
+                <c:pt idx="4">
+                  <c:v>Online News Popularity</c:v>
+                </c:pt>
+              </c:strCache>
+            </c:strRef>
+          </c:cat>
+          <c:val>
+            <c:numRef>
+              <c:f>Sheet1!$N$2:$N$6</c:f>
+              <c:numCache>
+                <c:formatCode>General</c:formatCode>
+                <c:ptCount val="5"/>
+                <c:pt idx="0">
+                  <c:v>4898</c:v>
+                </c:pt>
+                <c:pt idx="1">
+                  <c:v>9568</c:v>
+                </c:pt>
+                <c:pt idx="2">
+                  <c:v>52397</c:v>
+                </c:pt>
+                <c:pt idx="3">
+                  <c:v>40949</c:v>
+                </c:pt>
+                <c:pt idx="4">
+                  <c:v>39644</c:v>
+                </c:pt>
+              </c:numCache>
+            </c:numRef>
+          </c:val>
+          <c:smooth val="0"/>
+          <c:extLst>
+            <c:ext xmlns:c16="http://schemas.microsoft.com/office/drawing/2014/chart" uri="{C3380CC4-5D6E-409C-BE32-E72D297353CC}">
+              <c16:uniqueId val="{00000002-3A63-4ECE-BA52-FBF453803E4A}"/>
+            </c:ext>
+          </c:extLst>
+        </c:ser>
+        <c:dLbls>
+          <c:showLegendKey val="0"/>
+          <c:showVal val="0"/>
+          <c:showCatName val="0"/>
+          <c:showSerName val="0"/>
+          <c:showPercent val="0"/>
+          <c:showBubbleSize val="0"/>
+        </c:dLbls>
+        <c:marker val="1"/>
+        <c:smooth val="0"/>
+        <c:axId val="427733864"/>
+        <c:axId val="427733536"/>
+      </c:lineChart>
+      <c:catAx>
+        <c:axId val="434362216"/>
+        <c:scaling>
+          <c:orientation val="minMax"/>
+        </c:scaling>
+        <c:delete val="0"/>
+        <c:axPos val="b"/>
+        <c:numFmt formatCode="General" sourceLinked="1"/>
+        <c:majorTickMark val="none"/>
+        <c:minorTickMark val="none"/>
+        <c:tickLblPos val="nextTo"/>
+        <c:spPr>
+          <a:noFill/>
+          <a:ln w="9525" cap="flat" cmpd="sng" algn="ctr">
+            <a:solidFill>
+              <a:schemeClr val="tx1">
+                <a:lumMod val="15000"/>
+                <a:lumOff val="85000"/>
+              </a:schemeClr>
+            </a:solidFill>
+            <a:round/>
+          </a:ln>
+          <a:effectLst/>
+        </c:spPr>
+        <c:txPr>
+          <a:bodyPr rot="-60000000" spcFirstLastPara="1" vertOverflow="ellipsis" vert="horz" wrap="square" anchor="ctr" anchorCtr="1"/>
+          <a:lstStyle/>
+          <a:p>
+            <a:pPr>
+              <a:defRPr sz="900" b="0" i="0" u="none" strike="noStrike" kern="1200" baseline="0">
+                <a:solidFill>
+                  <a:schemeClr val="tx1">
+                    <a:lumMod val="65000"/>
+                    <a:lumOff val="35000"/>
+                  </a:schemeClr>
+                </a:solidFill>
+                <a:latin typeface="+mn-lt"/>
+                <a:ea typeface="+mn-ea"/>
+                <a:cs typeface="+mn-cs"/>
+              </a:defRPr>
+            </a:pPr>
+            <a:endParaRPr lang="en-US"/>
+          </a:p>
+        </c:txPr>
+        <c:crossAx val="434362544"/>
+        <c:crosses val="autoZero"/>
+        <c:auto val="1"/>
+        <c:lblAlgn val="ctr"/>
+        <c:lblOffset val="100"/>
+        <c:noMultiLvlLbl val="0"/>
+      </c:catAx>
+      <c:valAx>
+        <c:axId val="434362544"/>
+        <c:scaling>
+          <c:orientation val="minMax"/>
+        </c:scaling>
+        <c:delete val="0"/>
+        <c:axPos val="l"/>
+        <c:majorGridlines>
+          <c:spPr>
+            <a:ln w="9525" cap="flat" cmpd="sng" algn="ctr">
+              <a:solidFill>
+                <a:schemeClr val="tx1">
+                  <a:lumMod val="15000"/>
+                  <a:lumOff val="85000"/>
+                </a:schemeClr>
+              </a:solidFill>
+              <a:round/>
+            </a:ln>
+            <a:effectLst/>
+          </c:spPr>
+        </c:majorGridlines>
+        <c:numFmt formatCode="General" sourceLinked="1"/>
+        <c:majorTickMark val="none"/>
+        <c:minorTickMark val="none"/>
+        <c:tickLblPos val="nextTo"/>
+        <c:spPr>
+          <a:noFill/>
+          <a:ln>
+            <a:noFill/>
+          </a:ln>
+          <a:effectLst/>
+        </c:spPr>
+        <c:txPr>
+          <a:bodyPr rot="-60000000" spcFirstLastPara="1" vertOverflow="ellipsis" vert="horz" wrap="square" anchor="ctr" anchorCtr="1"/>
+          <a:lstStyle/>
+          <a:p>
+            <a:pPr>
+              <a:defRPr sz="900" b="0" i="0" u="none" strike="noStrike" kern="1200" baseline="0">
+                <a:solidFill>
+                  <a:schemeClr val="tx1">
+                    <a:lumMod val="65000"/>
+                    <a:lumOff val="35000"/>
+                  </a:schemeClr>
+                </a:solidFill>
+                <a:latin typeface="+mn-lt"/>
+                <a:ea typeface="+mn-ea"/>
+                <a:cs typeface="+mn-cs"/>
+              </a:defRPr>
+            </a:pPr>
+            <a:endParaRPr lang="en-US"/>
+          </a:p>
+        </c:txPr>
+        <c:crossAx val="434362216"/>
+        <c:crosses val="autoZero"/>
+        <c:crossBetween val="between"/>
+      </c:valAx>
+      <c:valAx>
+        <c:axId val="427733536"/>
+        <c:scaling>
+          <c:orientation val="minMax"/>
+        </c:scaling>
+        <c:delete val="0"/>
+        <c:axPos val="r"/>
+        <c:numFmt formatCode="General" sourceLinked="1"/>
+        <c:majorTickMark val="none"/>
+        <c:minorTickMark val="none"/>
+        <c:tickLblPos val="nextTo"/>
+        <c:spPr>
+          <a:noFill/>
+          <a:ln>
+            <a:noFill/>
+          </a:ln>
+          <a:effectLst/>
+        </c:spPr>
+        <c:txPr>
+          <a:bodyPr rot="-60000000" spcFirstLastPara="1" vertOverflow="ellipsis" vert="horz" wrap="square" anchor="ctr" anchorCtr="1"/>
+          <a:lstStyle/>
+          <a:p>
+            <a:pPr>
+              <a:defRPr sz="900" b="0" i="0" u="none" strike="noStrike" kern="1200" baseline="0">
+                <a:solidFill>
+                  <a:schemeClr val="tx1">
+                    <a:lumMod val="65000"/>
+                    <a:lumOff val="35000"/>
+                  </a:schemeClr>
+                </a:solidFill>
+                <a:latin typeface="+mn-lt"/>
+                <a:ea typeface="+mn-ea"/>
+                <a:cs typeface="+mn-cs"/>
+              </a:defRPr>
+            </a:pPr>
+            <a:endParaRPr lang="en-US"/>
+          </a:p>
+        </c:txPr>
+        <c:crossAx val="427733864"/>
+        <c:crosses val="max"/>
+        <c:crossBetween val="between"/>
+      </c:valAx>
+      <c:catAx>
+        <c:axId val="427733864"/>
+        <c:scaling>
+          <c:orientation val="minMax"/>
+        </c:scaling>
+        <c:delete val="1"/>
+        <c:axPos val="b"/>
+        <c:numFmt formatCode="General" sourceLinked="1"/>
+        <c:majorTickMark val="none"/>
+        <c:minorTickMark val="none"/>
+        <c:tickLblPos val="nextTo"/>
+        <c:crossAx val="427733536"/>
+        <c:crosses val="autoZero"/>
+        <c:auto val="1"/>
+        <c:lblAlgn val="ctr"/>
+        <c:lblOffset val="100"/>
+        <c:noMultiLvlLbl val="0"/>
+      </c:catAx>
+      <c:spPr>
+        <a:noFill/>
+        <a:ln>
+          <a:noFill/>
+        </a:ln>
+        <a:effectLst/>
+      </c:spPr>
+    </c:plotArea>
+    <c:legend>
+      <c:legendPos val="b"/>
+      <c:overlay val="0"/>
+      <c:spPr>
+        <a:noFill/>
+        <a:ln>
+          <a:noFill/>
+        </a:ln>
+        <a:effectLst/>
+      </c:spPr>
+      <c:txPr>
+        <a:bodyPr rot="0" spcFirstLastPara="1" vertOverflow="ellipsis" vert="horz" wrap="square" anchor="ctr" anchorCtr="1"/>
+        <a:lstStyle/>
+        <a:p>
+          <a:pPr>
+            <a:defRPr sz="900" b="0" i="0" u="none" strike="noStrike" kern="1200" baseline="0">
+              <a:solidFill>
+                <a:schemeClr val="tx1">
+                  <a:lumMod val="65000"/>
+                  <a:lumOff val="35000"/>
+                </a:schemeClr>
+              </a:solidFill>
+              <a:latin typeface="+mn-lt"/>
+              <a:ea typeface="+mn-ea"/>
+              <a:cs typeface="+mn-cs"/>
+            </a:defRPr>
+          </a:pPr>
+          <a:endParaRPr lang="en-US"/>
+        </a:p>
+      </c:txPr>
+    </c:legend>
+    <c:plotVisOnly val="1"/>
+    <c:dispBlanksAs val="gap"/>
+    <c:showDLblsOverMax val="0"/>
+  </c:chart>
+  <c:spPr>
+    <a:solidFill>
+      <a:schemeClr val="bg1"/>
+    </a:solidFill>
+    <a:ln w="9525" cap="flat" cmpd="sng" algn="ctr">
+      <a:solidFill>
+        <a:schemeClr val="tx1">
+          <a:lumMod val="15000"/>
+          <a:lumOff val="85000"/>
+        </a:schemeClr>
+      </a:solidFill>
+      <a:round/>
+    </a:ln>
+    <a:effectLst/>
+  </c:spPr>
+  <c:txPr>
+    <a:bodyPr/>
+    <a:lstStyle/>
+    <a:p>
+      <a:pPr>
+        <a:defRPr/>
+      </a:pPr>
+      <a:endParaRPr lang="en-US"/>
+    </a:p>
+  </c:txPr>
+  <c:externalData r:id="rId3">
+    <c:autoUpdate val="0"/>
+  </c:externalData>
+</c:chartSpace>
+</file>
+
+<file path=word/charts/colors1.xml><?xml version="1.0" encoding="utf-8"?>
+<cs:colorStyle xmlns:cs="http://schemas.microsoft.com/office/drawing/2012/chartStyle" xmlns:a="http://schemas.openxmlformats.org/drawingml/2006/main" meth="cycle" id="10">
+  <a:schemeClr val="accent1"/>
+  <a:schemeClr val="accent2"/>
+  <a:schemeClr val="accent3"/>
+  <a:schemeClr val="accent4"/>
+  <a:schemeClr val="accent5"/>
+  <a:schemeClr val="accent6"/>
+  <cs:variation/>
+  <cs:variation>
+    <a:lumMod val="60000"/>
+  </cs:variation>
+  <cs:variation>
+    <a:lumMod val="80000"/>
+    <a:lumOff val="20000"/>
+  </cs:variation>
+  <cs:variation>
+    <a:lumMod val="80000"/>
+  </cs:variation>
+  <cs:variation>
+    <a:lumMod val="60000"/>
+    <a:lumOff val="40000"/>
+  </cs:variation>
+  <cs:variation>
+    <a:lumMod val="50000"/>
+  </cs:variation>
+  <cs:variation>
+    <a:lumMod val="70000"/>
+    <a:lumOff val="30000"/>
+  </cs:variation>
+  <cs:variation>
+    <a:lumMod val="70000"/>
+  </cs:variation>
+  <cs:variation>
+    <a:lumMod val="50000"/>
+    <a:lumOff val="50000"/>
+  </cs:variation>
+</cs:colorStyle>
+</file>
+
+<file path=word/charts/colors2.xml><?xml version="1.0" encoding="utf-8"?>
+<cs:colorStyle xmlns:cs="http://schemas.microsoft.com/office/drawing/2012/chartStyle" xmlns:a="http://schemas.openxmlformats.org/drawingml/2006/main" meth="cycle" id="10">
+  <a:schemeClr val="accent1"/>
+  <a:schemeClr val="accent2"/>
+  <a:schemeClr val="accent3"/>
+  <a:schemeClr val="accent4"/>
+  <a:schemeClr val="accent5"/>
+  <a:schemeClr val="accent6"/>
+  <cs:variation/>
+  <cs:variation>
+    <a:lumMod val="60000"/>
+  </cs:variation>
+  <cs:variation>
+    <a:lumMod val="80000"/>
+    <a:lumOff val="20000"/>
+  </cs:variation>
+  <cs:variation>
+    <a:lumMod val="80000"/>
+  </cs:variation>
+  <cs:variation>
+    <a:lumMod val="60000"/>
+    <a:lumOff val="40000"/>
+  </cs:variation>
+  <cs:variation>
+    <a:lumMod val="50000"/>
+  </cs:variation>
+  <cs:variation>
+    <a:lumMod val="70000"/>
+    <a:lumOff val="30000"/>
+  </cs:variation>
+  <cs:variation>
+    <a:lumMod val="70000"/>
+  </cs:variation>
+  <cs:variation>
+    <a:lumMod val="50000"/>
+    <a:lumOff val="50000"/>
+  </cs:variation>
+</cs:colorStyle>
+</file>
+
+<file path=word/charts/style1.xml><?xml version="1.0" encoding="utf-8"?>
+<cs:chartStyle xmlns:cs="http://schemas.microsoft.com/office/drawing/2012/chartStyle" xmlns:a="http://schemas.openxmlformats.org/drawingml/2006/main" id="201">
+  <cs:axisTitle>
+    <cs:lnRef idx="0"/>
+    <cs:fillRef idx="0"/>
+    <cs:effectRef idx="0"/>
+    <cs:fontRef idx="minor">
+      <a:schemeClr val="tx1">
+        <a:lumMod val="65000"/>
+        <a:lumOff val="35000"/>
+      </a:schemeClr>
+    </cs:fontRef>
+    <cs:defRPr sz="1000" kern="1200"/>
+  </cs:axisTitle>
+  <cs:categoryAxis>
+    <cs:lnRef idx="0"/>
+    <cs:fillRef idx="0"/>
+    <cs:effectRef idx="0"/>
+    <cs:fontRef idx="minor">
+      <a:schemeClr val="tx1">
+        <a:lumMod val="65000"/>
+        <a:lumOff val="35000"/>
+      </a:schemeClr>
+    </cs:fontRef>
+    <cs:spPr>
+      <a:ln w="9525" cap="flat" cmpd="sng" algn="ctr">
+        <a:solidFill>
+          <a:schemeClr val="tx1">
+            <a:lumMod val="15000"/>
+            <a:lumOff val="85000"/>
+          </a:schemeClr>
+        </a:solidFill>
+        <a:round/>
+      </a:ln>
+    </cs:spPr>
+    <cs:defRPr sz="900" kern="1200"/>
+  </cs:categoryAxis>
+  <cs:chartArea mods="allowNoFillOverride allowNoLineOverride">
+    <cs:lnRef idx="0"/>
+    <cs:fillRef idx="0"/>
+    <cs:effectRef idx="0"/>
+    <cs:fontRef idx="minor">
+      <a:schemeClr val="tx1"/>
+    </cs:fontRef>
+    <cs:spPr>
+      <a:solidFill>
+        <a:schemeClr val="bg1"/>
+      </a:solidFill>
+      <a:ln w="9525" cap="flat" cmpd="sng" algn="ctr">
+        <a:solidFill>
+          <a:schemeClr val="tx1">
+            <a:lumMod val="15000"/>
+            <a:lumOff val="85000"/>
+          </a:schemeClr>
+        </a:solidFill>
+        <a:round/>
+      </a:ln>
+    </cs:spPr>
+    <cs:defRPr sz="1000" kern="1200"/>
+  </cs:chartArea>
+  <cs:dataLabel>
+    <cs:lnRef idx="0"/>
+    <cs:fillRef idx="0"/>
+    <cs:effectRef idx="0"/>
+    <cs:fontRef idx="minor">
+      <a:schemeClr val="tx1">
+        <a:lumMod val="75000"/>
+        <a:lumOff val="25000"/>
+      </a:schemeClr>
+    </cs:fontRef>
+    <cs:defRPr sz="900" kern="1200"/>
+  </cs:dataLabel>
+  <cs:dataLabelCallout>
+    <cs:lnRef idx="0"/>
+    <cs:fillRef idx="0"/>
+    <cs:effectRef idx="0"/>
+    <cs:fontRef idx="minor">
+      <a:schemeClr val="dk1">
+        <a:lumMod val="65000"/>
+        <a:lumOff val="35000"/>
+      </a:schemeClr>
+    </cs:fontRef>
+    <cs:spPr>
+      <a:solidFill>
+        <a:schemeClr val="lt1"/>
+      </a:solidFill>
+      <a:ln>
+        <a:solidFill>
+          <a:schemeClr val="dk1">
+            <a:lumMod val="25000"/>
+            <a:lumOff val="75000"/>
+          </a:schemeClr>
+        </a:solidFill>
+      </a:ln>
+    </cs:spPr>
+    <cs:defRPr sz="900" kern="1200"/>
+    <cs:bodyPr rot="0" spcFirstLastPara="1" vertOverflow="clip" horzOverflow="clip" vert="horz" wrap="square" lIns="36576" tIns="18288" rIns="36576" bIns="18288" anchor="ctr" anchorCtr="1">
+      <a:spAutoFit/>
+    </cs:bodyPr>
+  </cs:dataLabelCallout>
+  <cs:dataPoint>
+    <cs:lnRef idx="0"/>
+    <cs:fillRef idx="1">
+      <cs:styleClr val="auto"/>
+    </cs:fillRef>
+    <cs:effectRef idx="0"/>
+    <cs:fontRef idx="minor">
+      <a:schemeClr val="tx1"/>
+    </cs:fontRef>
+  </cs:dataPoint>
+  <cs:dataPoint3D>
+    <cs:lnRef idx="0"/>
+    <cs:fillRef idx="1">
+      <cs:styleClr val="auto"/>
+    </cs:fillRef>
+    <cs:effectRef idx="0"/>
+    <cs:fontRef idx="minor">
+      <a:schemeClr val="tx1"/>
+    </cs:fontRef>
+  </cs:dataPoint3D>
+  <cs:dataPointLine>
+    <cs:lnRef idx="0">
+      <cs:styleClr val="auto"/>
+    </cs:lnRef>
+    <cs:fillRef idx="1"/>
+    <cs:effectRef idx="0"/>
+    <cs:fontRef idx="minor">
+      <a:schemeClr val="tx1"/>
+    </cs:fontRef>
+    <cs:spPr>
+      <a:ln w="28575" cap="rnd">
+        <a:solidFill>
+          <a:schemeClr val="phClr"/>
+        </a:solidFill>
+        <a:round/>
+      </a:ln>
+    </cs:spPr>
+  </cs:dataPointLine>
+  <cs:dataPointMarker>
+    <cs:lnRef idx="0">
+      <cs:styleClr val="auto"/>
+    </cs:lnRef>
+    <cs:fillRef idx="1">
+      <cs:styleClr val="auto"/>
+    </cs:fillRef>
+    <cs:effectRef idx="0"/>
+    <cs:fontRef idx="minor">
+      <a:schemeClr val="tx1"/>
+    </cs:fontRef>
+    <cs:spPr>
+      <a:ln w="9525">
+        <a:solidFill>
+          <a:schemeClr val="phClr"/>
+        </a:solidFill>
+      </a:ln>
+    </cs:spPr>
+  </cs:dataPointMarker>
+  <cs:dataPointMarkerLayout symbol="circle" size="5"/>
+  <cs:dataPointWireframe>
+    <cs:lnRef idx="0">
+      <cs:styleClr val="auto"/>
+    </cs:lnRef>
+    <cs:fillRef idx="1"/>
+    <cs:effectRef idx="0"/>
+    <cs:fontRef idx="minor">
+      <a:schemeClr val="tx1"/>
+    </cs:fontRef>
+    <cs:spPr>
+      <a:ln w="9525" cap="rnd">
+        <a:solidFill>
+          <a:schemeClr val="phClr"/>
+        </a:solidFill>
+        <a:round/>
+      </a:ln>
+    </cs:spPr>
+  </cs:dataPointWireframe>
+  <cs:dataTable>
+    <cs:lnRef idx="0"/>
+    <cs:fillRef idx="0"/>
+    <cs:effectRef idx="0"/>
+    <cs:fontRef idx="minor">
+      <a:schemeClr val="tx1">
+        <a:lumMod val="65000"/>
+        <a:lumOff val="35000"/>
+      </a:schemeClr>
+    </cs:fontRef>
+    <cs:spPr>
+      <a:noFill/>
+      <a:ln w="9525" cap="flat" cmpd="sng" algn="ctr">
+        <a:solidFill>
+          <a:schemeClr val="tx1">
+            <a:lumMod val="15000"/>
+            <a:lumOff val="85000"/>
+          </a:schemeClr>
+        </a:solidFill>
+        <a:round/>
+      </a:ln>
+    </cs:spPr>
+    <cs:defRPr sz="900" kern="1200"/>
+  </cs:dataTable>
+  <cs:downBar>
+    <cs:lnRef idx="0"/>
+    <cs:fillRef idx="0"/>
+    <cs:effectRef idx="0"/>
+    <cs:fontRef idx="minor">
+      <a:schemeClr val="dk1"/>
+    </cs:fontRef>
+    <cs:spPr>
+      <a:solidFill>
+        <a:schemeClr val="dk1">
+          <a:lumMod val="65000"/>
+          <a:lumOff val="35000"/>
+        </a:schemeClr>
+      </a:solidFill>
+      <a:ln w="9525">
+        <a:solidFill>
+          <a:schemeClr val="tx1">
+            <a:lumMod val="65000"/>
+            <a:lumOff val="35000"/>
+          </a:schemeClr>
+        </a:solidFill>
+      </a:ln>
+    </cs:spPr>
+  </cs:downBar>
+  <cs:dropLine>
+    <cs:lnRef idx="0"/>
+    <cs:fillRef idx="0"/>
+    <cs:effectRef idx="0"/>
+    <cs:fontRef idx="minor">
+      <a:schemeClr val="tx1"/>
+    </cs:fontRef>
+    <cs:spPr>
+      <a:ln w="9525" cap="flat" cmpd="sng" algn="ctr">
+        <a:solidFill>
+          <a:schemeClr val="tx1">
+            <a:lumMod val="35000"/>
+            <a:lumOff val="65000"/>
+          </a:schemeClr>
+        </a:solidFill>
+        <a:round/>
+      </a:ln>
+    </cs:spPr>
+  </cs:dropLine>
+  <cs:errorBar>
+    <cs:lnRef idx="0"/>
+    <cs:fillRef idx="0"/>
+    <cs:effectRef idx="0"/>
+    <cs:fontRef idx="minor">
+      <a:schemeClr val="tx1"/>
+    </cs:fontRef>
+    <cs:spPr>
+      <a:ln w="9525" cap="flat" cmpd="sng" algn="ctr">
+        <a:solidFill>
+          <a:schemeClr val="tx1">
+            <a:lumMod val="65000"/>
+            <a:lumOff val="35000"/>
+          </a:schemeClr>
+        </a:solidFill>
+        <a:round/>
+      </a:ln>
+    </cs:spPr>
+  </cs:errorBar>
+  <cs:floor>
+    <cs:lnRef idx="0"/>
+    <cs:fillRef idx="0"/>
+    <cs:effectRef idx="0"/>
+    <cs:fontRef idx="minor">
+      <a:schemeClr val="tx1"/>
+    </cs:fontRef>
+    <cs:spPr>
+      <a:noFill/>
+      <a:ln>
+        <a:noFill/>
+      </a:ln>
+    </cs:spPr>
+  </cs:floor>
+  <cs:gridlineMajor>
+    <cs:lnRef idx="0"/>
+    <cs:fillRef idx="0"/>
+    <cs:effectRef idx="0"/>
+    <cs:fontRef idx="minor">
+      <a:schemeClr val="tx1"/>
+    </cs:fontRef>
+    <cs:spPr>
+      <a:ln w="9525" cap="flat" cmpd="sng" algn="ctr">
+        <a:solidFill>
+          <a:schemeClr val="tx1">
+            <a:lumMod val="15000"/>
+            <a:lumOff val="85000"/>
+          </a:schemeClr>
+        </a:solidFill>
+        <a:round/>
+      </a:ln>
+    </cs:spPr>
+  </cs:gridlineMajor>
+  <cs:gridlineMinor>
+    <cs:lnRef idx="0"/>
+    <cs:fillRef idx="0"/>
+    <cs:effectRef idx="0"/>
+    <cs:fontRef idx="minor">
+      <a:schemeClr val="tx1"/>
+    </cs:fontRef>
+    <cs:spPr>
+      <a:ln w="9525" cap="flat" cmpd="sng" algn="ctr">
+        <a:solidFill>
+          <a:schemeClr val="tx1">
+            <a:lumMod val="5000"/>
+            <a:lumOff val="95000"/>
+          </a:schemeClr>
+        </a:solidFill>
+        <a:round/>
+      </a:ln>
+    </cs:spPr>
+  </cs:gridlineMinor>
+  <cs:hiLoLine>
+    <cs:lnRef idx="0"/>
+    <cs:fillRef idx="0"/>
+    <cs:effectRef idx="0"/>
+    <cs:fontRef idx="minor">
+      <a:schemeClr val="tx1"/>
+    </cs:fontRef>
+    <cs:spPr>
+      <a:ln w="9525" cap="flat" cmpd="sng" algn="ctr">
+        <a:solidFill>
+          <a:schemeClr val="tx1">
+            <a:lumMod val="75000"/>
+            <a:lumOff val="25000"/>
+          </a:schemeClr>
+        </a:solidFill>
+        <a:round/>
+      </a:ln>
+    </cs:spPr>
+  </cs:hiLoLine>
+  <cs:leaderLine>
+    <cs:lnRef idx="0"/>
+    <cs:fillRef idx="0"/>
+    <cs:effectRef idx="0"/>
+    <cs:fontRef idx="minor">
+      <a:schemeClr val="tx1"/>
+    </cs:fontRef>
+    <cs:spPr>
+      <a:ln w="9525" cap="flat" cmpd="sng" algn="ctr">
+        <a:solidFill>
+          <a:schemeClr val="tx1">
+            <a:lumMod val="35000"/>
+            <a:lumOff val="65000"/>
+          </a:schemeClr>
+        </a:solidFill>
+        <a:round/>
+      </a:ln>
+    </cs:spPr>
+  </cs:leaderLine>
+  <cs:legend>
+    <cs:lnRef idx="0"/>
+    <cs:fillRef idx="0"/>
+    <cs:effectRef idx="0"/>
+    <cs:fontRef idx="minor">
+      <a:schemeClr val="tx1">
+        <a:lumMod val="65000"/>
+        <a:lumOff val="35000"/>
+      </a:schemeClr>
+    </cs:fontRef>
+    <cs:defRPr sz="900" kern="1200"/>
+  </cs:legend>
+  <cs:plotArea mods="allowNoFillOverride allowNoLineOverride">
+    <cs:lnRef idx="0"/>
+    <cs:fillRef idx="0"/>
+    <cs:effectRef idx="0"/>
+    <cs:fontRef idx="minor">
+      <a:schemeClr val="tx1"/>
+    </cs:fontRef>
+  </cs:plotArea>
+  <cs:plotArea3D mods="allowNoFillOverride allowNoLineOverride">
+    <cs:lnRef idx="0"/>
+    <cs:fillRef idx="0"/>
+    <cs:effectRef idx="0"/>
+    <cs:fontRef idx="minor">
+      <a:schemeClr val="tx1"/>
+    </cs:fontRef>
+  </cs:plotArea3D>
+  <cs:seriesAxis>
+    <cs:lnRef idx="0"/>
+    <cs:fillRef idx="0"/>
+    <cs:effectRef idx="0"/>
+    <cs:fontRef idx="minor">
+      <a:schemeClr val="tx1">
+        <a:lumMod val="65000"/>
+        <a:lumOff val="35000"/>
+      </a:schemeClr>
+    </cs:fontRef>
+    <cs:defRPr sz="900" kern="1200"/>
+  </cs:seriesAxis>
+  <cs:seriesLine>
+    <cs:lnRef idx="0"/>
+    <cs:fillRef idx="0"/>
+    <cs:effectRef idx="0"/>
+    <cs:fontRef idx="minor">
+      <a:schemeClr val="tx1"/>
+    </cs:fontRef>
+    <cs:spPr>
+      <a:ln w="9525" cap="flat" cmpd="sng" algn="ctr">
+        <a:solidFill>
+          <a:schemeClr val="tx1">
+            <a:lumMod val="35000"/>
+            <a:lumOff val="65000"/>
+          </a:schemeClr>
+        </a:solidFill>
+        <a:round/>
+      </a:ln>
+    </cs:spPr>
+  </cs:seriesLine>
+  <cs:title>
+    <cs:lnRef idx="0"/>
+    <cs:fillRef idx="0"/>
+    <cs:effectRef idx="0"/>
+    <cs:fontRef idx="minor">
+      <a:schemeClr val="tx1">
+        <a:lumMod val="65000"/>
+        <a:lumOff val="35000"/>
+      </a:schemeClr>
+    </cs:fontRef>
+    <cs:defRPr sz="1400" b="0" kern="1200" spc="0" baseline="0"/>
+  </cs:title>
+  <cs:trendline>
+    <cs:lnRef idx="0">
+      <cs:styleClr val="auto"/>
+    </cs:lnRef>
+    <cs:fillRef idx="0"/>
+    <cs:effectRef idx="0"/>
+    <cs:fontRef idx="minor">
+      <a:schemeClr val="tx1"/>
+    </cs:fontRef>
+    <cs:spPr>
+      <a:ln w="19050" cap="rnd">
+        <a:solidFill>
+          <a:schemeClr val="phClr"/>
+        </a:solidFill>
+        <a:prstDash val="sysDot"/>
+      </a:ln>
+    </cs:spPr>
+  </cs:trendline>
+  <cs:trendlineLabel>
+    <cs:lnRef idx="0"/>
+    <cs:fillRef idx="0"/>
+    <cs:effectRef idx="0"/>
+    <cs:fontRef idx="minor">
+      <a:schemeClr val="tx1">
+        <a:lumMod val="65000"/>
+        <a:lumOff val="35000"/>
+      </a:schemeClr>
+    </cs:fontRef>
+    <cs:defRPr sz="900" kern="1200"/>
+  </cs:trendlineLabel>
+  <cs:upBar>
+    <cs:lnRef idx="0"/>
+    <cs:fillRef idx="0"/>
+    <cs:effectRef idx="0"/>
+    <cs:fontRef idx="minor">
+      <a:schemeClr val="dk1"/>
+    </cs:fontRef>
+    <cs:spPr>
+      <a:solidFill>
+        <a:schemeClr val="lt1"/>
+      </a:solidFill>
+      <a:ln w="9525">
+        <a:solidFill>
+          <a:schemeClr val="tx1">
+            <a:lumMod val="15000"/>
+            <a:lumOff val="85000"/>
+          </a:schemeClr>
+        </a:solidFill>
+      </a:ln>
+    </cs:spPr>
+  </cs:upBar>
+  <cs:valueAxis>
+    <cs:lnRef idx="0"/>
+    <cs:fillRef idx="0"/>
+    <cs:effectRef idx="0"/>
+    <cs:fontRef idx="minor">
+      <a:schemeClr val="tx1">
+        <a:lumMod val="65000"/>
+        <a:lumOff val="35000"/>
+      </a:schemeClr>
+    </cs:fontRef>
+    <cs:defRPr sz="900" kern="1200"/>
+  </cs:valueAxis>
+  <cs:wall>
+    <cs:lnRef idx="0"/>
+    <cs:fillRef idx="0"/>
+    <cs:effectRef idx="0"/>
+    <cs:fontRef idx="minor">
+      <a:schemeClr val="tx1"/>
+    </cs:fontRef>
+    <cs:spPr>
+      <a:noFill/>
+      <a:ln>
+        <a:noFill/>
+      </a:ln>
+    </cs:spPr>
+  </cs:wall>
+</cs:chartStyle>
+</file>
+
+<file path=word/charts/style2.xml><?xml version="1.0" encoding="utf-8"?>
+<cs:chartStyle xmlns:cs="http://schemas.microsoft.com/office/drawing/2012/chartStyle" xmlns:a="http://schemas.openxmlformats.org/drawingml/2006/main" id="322">
+  <cs:axisTitle>
+    <cs:lnRef idx="0"/>
+    <cs:fillRef idx="0"/>
+    <cs:effectRef idx="0"/>
+    <cs:fontRef idx="minor">
+      <a:schemeClr val="tx1">
+        <a:lumMod val="65000"/>
+        <a:lumOff val="35000"/>
+      </a:schemeClr>
+    </cs:fontRef>
+    <cs:defRPr sz="1000" kern="1200"/>
+  </cs:axisTitle>
+  <cs:categoryAxis>
+    <cs:lnRef idx="0"/>
+    <cs:fillRef idx="0"/>
+    <cs:effectRef idx="0"/>
+    <cs:fontRef idx="minor">
+      <a:schemeClr val="tx1">
+        <a:lumMod val="65000"/>
+        <a:lumOff val="35000"/>
+      </a:schemeClr>
+    </cs:fontRef>
+    <cs:spPr>
+      <a:ln w="9525" cap="flat" cmpd="sng" algn="ctr">
+        <a:solidFill>
+          <a:schemeClr val="tx1">
+            <a:lumMod val="15000"/>
+            <a:lumOff val="85000"/>
+          </a:schemeClr>
+        </a:solidFill>
+        <a:round/>
+      </a:ln>
+    </cs:spPr>
+    <cs:defRPr sz="900" kern="1200"/>
+  </cs:categoryAxis>
+  <cs:chartArea mods="allowNoFillOverride allowNoLineOverride">
+    <cs:lnRef idx="0"/>
+    <cs:fillRef idx="0"/>
+    <cs:effectRef idx="0"/>
+    <cs:fontRef idx="minor">
+      <a:schemeClr val="tx1"/>
+    </cs:fontRef>
+    <cs:spPr>
+      <a:solidFill>
+        <a:schemeClr val="bg1"/>
+      </a:solidFill>
+      <a:ln w="9525" cap="flat" cmpd="sng" algn="ctr">
+        <a:solidFill>
+          <a:schemeClr val="tx1">
+            <a:lumMod val="15000"/>
+            <a:lumOff val="85000"/>
+          </a:schemeClr>
+        </a:solidFill>
+        <a:round/>
+      </a:ln>
+    </cs:spPr>
+    <cs:defRPr sz="1000" kern="1200"/>
+  </cs:chartArea>
+  <cs:dataLabel>
+    <cs:lnRef idx="0"/>
+    <cs:fillRef idx="0"/>
+    <cs:effectRef idx="0"/>
+    <cs:fontRef idx="minor">
+      <a:schemeClr val="tx1">
+        <a:lumMod val="75000"/>
+        <a:lumOff val="25000"/>
+      </a:schemeClr>
+    </cs:fontRef>
+    <cs:defRPr sz="900" kern="1200"/>
+  </cs:dataLabel>
+  <cs:dataLabelCallout>
+    <cs:lnRef idx="0"/>
+    <cs:fillRef idx="0"/>
+    <cs:effectRef idx="0"/>
+    <cs:fontRef idx="minor">
+      <a:schemeClr val="dk1">
+        <a:lumMod val="65000"/>
+        <a:lumOff val="35000"/>
+      </a:schemeClr>
+    </cs:fontRef>
+    <cs:spPr>
+      <a:solidFill>
+        <a:schemeClr val="lt1"/>
+      </a:solidFill>
+      <a:ln>
+        <a:solidFill>
+          <a:schemeClr val="dk1">
+            <a:lumMod val="25000"/>
+            <a:lumOff val="75000"/>
+          </a:schemeClr>
+        </a:solidFill>
+      </a:ln>
+    </cs:spPr>
+    <cs:defRPr sz="900" kern="1200"/>
+    <cs:bodyPr rot="0" spcFirstLastPara="1" vertOverflow="clip" horzOverflow="clip" vert="horz" wrap="square" lIns="36576" tIns="18288" rIns="36576" bIns="18288" anchor="ctr" anchorCtr="1">
+      <a:spAutoFit/>
+    </cs:bodyPr>
+  </cs:dataLabelCallout>
+  <cs:dataPoint>
+    <cs:lnRef idx="0"/>
+    <cs:fillRef idx="1">
+      <cs:styleClr val="auto"/>
+    </cs:fillRef>
+    <cs:effectRef idx="0"/>
+    <cs:fontRef idx="minor">
+      <a:schemeClr val="tx1"/>
+    </cs:fontRef>
+  </cs:dataPoint>
+  <cs:dataPoint3D>
+    <cs:lnRef idx="0"/>
+    <cs:fillRef idx="1">
+      <cs:styleClr val="auto"/>
+    </cs:fillRef>
+    <cs:effectRef idx="0"/>
+    <cs:fontRef idx="minor">
+      <a:schemeClr val="tx1"/>
+    </cs:fontRef>
+  </cs:dataPoint3D>
+  <cs:dataPointLine>
+    <cs:lnRef idx="0">
+      <cs:styleClr val="auto"/>
+    </cs:lnRef>
+    <cs:fillRef idx="1"/>
+    <cs:effectRef idx="0"/>
+    <cs:fontRef idx="minor">
+      <a:schemeClr val="tx1"/>
+    </cs:fontRef>
+    <cs:spPr>
+      <a:ln w="28575" cap="rnd">
+        <a:solidFill>
+          <a:schemeClr val="phClr"/>
+        </a:solidFill>
+        <a:round/>
+      </a:ln>
+    </cs:spPr>
+  </cs:dataPointLine>
+  <cs:dataPointMarker>
+    <cs:lnRef idx="0">
+      <cs:styleClr val="auto"/>
+    </cs:lnRef>
+    <cs:fillRef idx="1">
+      <cs:styleClr val="auto"/>
+    </cs:fillRef>
+    <cs:effectRef idx="0"/>
+    <cs:fontRef idx="minor">
+      <a:schemeClr val="tx1"/>
+    </cs:fontRef>
+    <cs:spPr>
+      <a:ln w="9525">
+        <a:solidFill>
+          <a:schemeClr val="phClr"/>
+        </a:solidFill>
+      </a:ln>
+    </cs:spPr>
+  </cs:dataPointMarker>
+  <cs:dataPointMarkerLayout symbol="circle" size="5"/>
+  <cs:dataPointWireframe>
+    <cs:lnRef idx="0">
+      <cs:styleClr val="auto"/>
+    </cs:lnRef>
+    <cs:fillRef idx="1"/>
+    <cs:effectRef idx="0"/>
+    <cs:fontRef idx="minor">
+      <a:schemeClr val="tx1"/>
+    </cs:fontRef>
+    <cs:spPr>
+      <a:ln w="9525" cap="rnd">
+        <a:solidFill>
+          <a:schemeClr val="phClr"/>
+        </a:solidFill>
+        <a:round/>
+      </a:ln>
+    </cs:spPr>
+  </cs:dataPointWireframe>
+  <cs:dataTable>
+    <cs:lnRef idx="0"/>
+    <cs:fillRef idx="0"/>
+    <cs:effectRef idx="0"/>
+    <cs:fontRef idx="minor">
+      <a:schemeClr val="tx1">
+        <a:lumMod val="65000"/>
+        <a:lumOff val="35000"/>
+      </a:schemeClr>
+    </cs:fontRef>
+    <cs:spPr>
+      <a:noFill/>
+      <a:ln w="9525" cap="flat" cmpd="sng" algn="ctr">
+        <a:solidFill>
+          <a:schemeClr val="tx1">
+            <a:lumMod val="15000"/>
+            <a:lumOff val="85000"/>
+          </a:schemeClr>
+        </a:solidFill>
+        <a:round/>
+      </a:ln>
+    </cs:spPr>
+    <cs:defRPr sz="900" kern="1200"/>
+  </cs:dataTable>
+  <cs:downBar>
+    <cs:lnRef idx="0"/>
+    <cs:fillRef idx="0"/>
+    <cs:effectRef idx="0"/>
+    <cs:fontRef idx="minor">
+      <a:schemeClr val="tx1"/>
+    </cs:fontRef>
+    <cs:spPr>
+      <a:solidFill>
+        <a:schemeClr val="dk1">
+          <a:lumMod val="75000"/>
+          <a:lumOff val="25000"/>
+        </a:schemeClr>
+      </a:solidFill>
+      <a:ln w="9525" cap="flat" cmpd="sng" algn="ctr">
+        <a:solidFill>
+          <a:schemeClr val="tx1">
+            <a:lumMod val="65000"/>
+            <a:lumOff val="35000"/>
+          </a:schemeClr>
+        </a:solidFill>
+        <a:round/>
+      </a:ln>
+    </cs:spPr>
+  </cs:downBar>
+  <cs:dropLine>
+    <cs:lnRef idx="0"/>
+    <cs:fillRef idx="0"/>
+    <cs:effectRef idx="0"/>
+    <cs:fontRef idx="minor">
+      <a:schemeClr val="tx1"/>
+    </cs:fontRef>
+    <cs:spPr>
+      <a:ln w="9525" cap="flat" cmpd="sng" algn="ctr">
+        <a:solidFill>
+          <a:schemeClr val="tx1">
+            <a:lumMod val="35000"/>
+            <a:lumOff val="65000"/>
+          </a:schemeClr>
+        </a:solidFill>
+        <a:round/>
+      </a:ln>
+    </cs:spPr>
+  </cs:dropLine>
+  <cs:errorBar>
+    <cs:lnRef idx="0"/>
+    <cs:fillRef idx="0"/>
+    <cs:effectRef idx="0"/>
+    <cs:fontRef idx="minor">
+      <a:schemeClr val="tx1"/>
+    </cs:fontRef>
+    <cs:spPr>
+      <a:ln w="9525" cap="flat" cmpd="sng" algn="ctr">
+        <a:solidFill>
+          <a:schemeClr val="tx1">
+            <a:lumMod val="65000"/>
+            <a:lumOff val="35000"/>
+          </a:schemeClr>
+        </a:solidFill>
+        <a:round/>
+      </a:ln>
+    </cs:spPr>
+  </cs:errorBar>
+  <cs:floor>
+    <cs:lnRef idx="0"/>
+    <cs:fillRef idx="0"/>
+    <cs:effectRef idx="0"/>
+    <cs:fontRef idx="minor">
+      <a:schemeClr val="tx1"/>
+    </cs:fontRef>
+    <cs:spPr>
+      <a:noFill/>
+      <a:ln>
+        <a:noFill/>
+      </a:ln>
+    </cs:spPr>
+  </cs:floor>
+  <cs:gridlineMajor>
+    <cs:lnRef idx="0"/>
+    <cs:fillRef idx="0"/>
+    <cs:effectRef idx="0"/>
+    <cs:fontRef idx="minor">
+      <a:schemeClr val="tx1"/>
+    </cs:fontRef>
+    <cs:spPr>
+      <a:ln w="9525" cap="flat" cmpd="sng" algn="ctr">
+        <a:solidFill>
+          <a:schemeClr val="tx1">
+            <a:lumMod val="15000"/>
+            <a:lumOff val="85000"/>
+          </a:schemeClr>
+        </a:solidFill>
+        <a:round/>
+      </a:ln>
+    </cs:spPr>
+  </cs:gridlineMajor>
+  <cs:gridlineMinor>
+    <cs:lnRef idx="0"/>
+    <cs:fillRef idx="0"/>
+    <cs:effectRef idx="0"/>
+    <cs:fontRef idx="minor">
+      <a:schemeClr val="tx1"/>
+    </cs:fontRef>
+    <cs:spPr>
+      <a:ln w="9525" cap="flat" cmpd="sng" algn="ctr">
+        <a:solidFill>
+          <a:schemeClr val="tx1">
+            <a:lumMod val="5000"/>
+            <a:lumOff val="95000"/>
+          </a:schemeClr>
+        </a:solidFill>
+        <a:round/>
+      </a:ln>
+    </cs:spPr>
+  </cs:gridlineMinor>
+  <cs:hiLoLine>
+    <cs:lnRef idx="0"/>
+    <cs:fillRef idx="0"/>
+    <cs:effectRef idx="0"/>
+    <cs:fontRef idx="minor">
+      <a:schemeClr val="tx1"/>
+    </cs:fontRef>
+    <cs:spPr>
+      <a:ln w="9525" cap="flat" cmpd="sng" algn="ctr">
+        <a:solidFill>
+          <a:schemeClr val="tx1">
+            <a:lumMod val="75000"/>
+            <a:lumOff val="25000"/>
+          </a:schemeClr>
+        </a:solidFill>
+        <a:round/>
+      </a:ln>
+    </cs:spPr>
+  </cs:hiLoLine>
+  <cs:leaderLine>
+    <cs:lnRef idx="0"/>
+    <cs:fillRef idx="0"/>
+    <cs:effectRef idx="0"/>
+    <cs:fontRef idx="minor">
+      <a:schemeClr val="tx1"/>
+    </cs:fontRef>
+    <cs:spPr>
+      <a:ln w="9525" cap="flat" cmpd="sng" algn="ctr">
+        <a:solidFill>
+          <a:schemeClr val="tx1">
+            <a:lumMod val="35000"/>
+            <a:lumOff val="65000"/>
+          </a:schemeClr>
+        </a:solidFill>
+        <a:round/>
+      </a:ln>
+    </cs:spPr>
+  </cs:leaderLine>
+  <cs:legend>
+    <cs:lnRef idx="0"/>
+    <cs:fillRef idx="0"/>
+    <cs:effectRef idx="0"/>
+    <cs:fontRef idx="minor">
+      <a:schemeClr val="tx1">
+        <a:lumMod val="65000"/>
+        <a:lumOff val="35000"/>
+      </a:schemeClr>
+    </cs:fontRef>
+    <cs:defRPr sz="900" kern="1200"/>
+  </cs:legend>
+  <cs:plotArea mods="allowNoFillOverride allowNoLineOverride">
+    <cs:lnRef idx="0"/>
+    <cs:fillRef idx="0"/>
+    <cs:effectRef idx="0"/>
+    <cs:fontRef idx="minor">
+      <a:schemeClr val="tx1"/>
+    </cs:fontRef>
+  </cs:plotArea>
+  <cs:plotArea3D mods="allowNoFillOverride allowNoLineOverride">
+    <cs:lnRef idx="0"/>
+    <cs:fillRef idx="0"/>
+    <cs:effectRef idx="0"/>
+    <cs:fontRef idx="minor">
+      <a:schemeClr val="tx1"/>
+    </cs:fontRef>
+  </cs:plotArea3D>
+  <cs:seriesAxis>
+    <cs:lnRef idx="0"/>
+    <cs:fillRef idx="0"/>
+    <cs:effectRef idx="0"/>
+    <cs:fontRef idx="minor">
+      <a:schemeClr val="tx1">
+        <a:lumMod val="65000"/>
+        <a:lumOff val="35000"/>
+      </a:schemeClr>
+    </cs:fontRef>
+    <cs:spPr>
+      <a:ln w="9525" cap="flat" cmpd="sng" algn="ctr">
+        <a:solidFill>
+          <a:schemeClr val="tx1">
+            <a:lumMod val="15000"/>
+            <a:lumOff val="85000"/>
+          </a:schemeClr>
+        </a:solidFill>
+        <a:round/>
+      </a:ln>
+    </cs:spPr>
+    <cs:defRPr sz="900" kern="1200"/>
+  </cs:seriesAxis>
+  <cs:seriesLine>
+    <cs:lnRef idx="0"/>
+    <cs:fillRef idx="0"/>
+    <cs:effectRef idx="0"/>
+    <cs:fontRef idx="minor">
+      <a:schemeClr val="tx1"/>
+    </cs:fontRef>
+    <cs:spPr>
+      <a:ln w="9525" cap="flat" cmpd="sng" algn="ctr">
+        <a:solidFill>
+          <a:schemeClr val="tx1">
+            <a:lumMod val="35000"/>
+            <a:lumOff val="65000"/>
+          </a:schemeClr>
+        </a:solidFill>
+        <a:round/>
+      </a:ln>
+    </cs:spPr>
+  </cs:seriesLine>
+  <cs:title>
+    <cs:lnRef idx="0"/>
+    <cs:fillRef idx="0"/>
+    <cs:effectRef idx="0"/>
+    <cs:fontRef idx="minor">
+      <a:schemeClr val="tx1">
+        <a:lumMod val="65000"/>
+        <a:lumOff val="35000"/>
+      </a:schemeClr>
+    </cs:fontRef>
+    <cs:defRPr sz="1400" b="0" kern="1200" spc="0" baseline="0"/>
+  </cs:title>
+  <cs:trendline>
+    <cs:lnRef idx="0">
+      <cs:styleClr val="auto"/>
+    </cs:lnRef>
+    <cs:fillRef idx="0"/>
+    <cs:effectRef idx="0"/>
+    <cs:fontRef idx="minor">
+      <a:schemeClr val="tx1"/>
+    </cs:fontRef>
+    <cs:spPr>
+      <a:ln w="19050" cap="rnd">
+        <a:solidFill>
+          <a:schemeClr val="phClr"/>
+        </a:solidFill>
+        <a:prstDash val="sysDot"/>
+      </a:ln>
+    </cs:spPr>
+  </cs:trendline>
+  <cs:trendlineLabel>
+    <cs:lnRef idx="0"/>
+    <cs:fillRef idx="0"/>
+    <cs:effectRef idx="0"/>
+    <cs:fontRef idx="minor">
+      <a:schemeClr val="tx1">
+        <a:lumMod val="65000"/>
+        <a:lumOff val="35000"/>
+      </a:schemeClr>
+    </cs:fontRef>
+    <cs:defRPr sz="900" kern="1200"/>
+  </cs:trendlineLabel>
+  <cs:upBar>
+    <cs:lnRef idx="0"/>
+    <cs:fillRef idx="0"/>
+    <cs:effectRef idx="0"/>
+    <cs:fontRef idx="minor">
+      <a:schemeClr val="tx1"/>
+    </cs:fontRef>
+    <cs:spPr>
+      <a:solidFill>
+        <a:schemeClr val="lt1"/>
+      </a:solidFill>
+      <a:ln w="9525" cap="flat" cmpd="sng" algn="ctr">
+        <a:solidFill>
+          <a:schemeClr val="tx1">
+            <a:lumMod val="65000"/>
+            <a:lumOff val="35000"/>
+          </a:schemeClr>
+        </a:solidFill>
+        <a:round/>
+      </a:ln>
+    </cs:spPr>
+  </cs:upBar>
+  <cs:valueAxis>
+    <cs:lnRef idx="0"/>
+    <cs:fillRef idx="0"/>
+    <cs:effectRef idx="0"/>
+    <cs:fontRef idx="minor">
+      <a:schemeClr val="tx1">
+        <a:lumMod val="65000"/>
+        <a:lumOff val="35000"/>
+      </a:schemeClr>
+    </cs:fontRef>
+    <cs:defRPr sz="900" kern="1200"/>
+  </cs:valueAxis>
+  <cs:wall>
+    <cs:lnRef idx="0"/>
+    <cs:fillRef idx="0"/>
+    <cs:effectRef idx="0"/>
+    <cs:fontRef idx="minor">
+      <a:schemeClr val="tx1"/>
+    </cs:fontRef>
+    <cs:spPr>
+      <a:noFill/>
+      <a:ln>
+        <a:noFill/>
+      </a:ln>
+    </cs:spPr>
+  </cs:wall>
+</cs:chartStyle>
 </file>
 
 <file path=word/theme/theme1.xml><?xml version="1.0" encoding="utf-8"?>

</xml_diff>